<commit_message>
Converting Word documents to MarkDown: "Coloring": Manually checking differences between rendered MarkDown and Word. Last checks if markup looks ok.
</commit_message>
<xml_diff>
--- a/1. Spec/21. Misc Diagram Topics/3. Coloring.docx
+++ b/1. Spec/21. Misc Diagram Topics/3. Coloring.docx
@@ -1,6 +1,6 @@
 
 <file path=word/document.xml><?xml version="1.0" encoding="utf-8"?>
-<w:document xmlns:wpc="http://schemas.microsoft.com/office/word/2010/wordprocessingCanvas" xmlns:cx="http://schemas.microsoft.com/office/drawing/2014/chartex" xmlns:cx1="http://schemas.microsoft.com/office/drawing/2015/9/8/chartex" xmlns:cx2="http://schemas.microsoft.com/office/drawing/2015/10/21/chartex" xmlns:cx3="http://schemas.microsoft.com/office/drawing/2016/5/9/chartex" xmlns:cx4="http://schemas.microsoft.com/office/drawing/2016/5/10/chartex" xmlns:cx5="http://schemas.microsoft.com/office/drawing/2016/5/11/chartex" xmlns:cx6="http://schemas.microsoft.com/office/drawing/2016/5/12/chartex" xmlns:cx7="http://schemas.microsoft.com/office/drawing/2016/5/13/chartex" xmlns:cx8="http://schemas.microsoft.com/office/drawing/2016/5/14/chartex" xmlns:mc="http://schemas.openxmlformats.org/markup-compatibility/2006" xmlns:aink="http://schemas.microsoft.com/office/drawing/2016/ink" xmlns:am3d="http://schemas.microsoft.com/office/drawing/2017/model3d" xmlns:o="urn:schemas-microsoft-com:office:office" xmlns:r="http://schemas.openxmlformats.org/officeDocument/2006/relationships" xmlns:m="http://schemas.openxmlformats.org/officeDocument/2006/math" xmlns:v="urn:schemas-microsoft-com:vml" xmlns:wp14="http://schemas.microsoft.com/office/word/2010/wordprocessingDrawing" xmlns:wp="http://schemas.openxmlformats.org/drawingml/2006/wordprocessingDrawing" xmlns:w10="urn:schemas-microsoft-com:office:word" xmlns:w="http://schemas.openxmlformats.org/wordprocessingml/2006/main" xmlns:w14="http://schemas.microsoft.com/office/word/2010/wordml" xmlns:w15="http://schemas.microsoft.com/office/word/2012/wordml" xmlns:w16cid="http://schemas.microsoft.com/office/word/2016/wordml/cid" xmlns:w16se="http://schemas.microsoft.com/office/word/2015/wordml/symex" xmlns:wpg="http://schemas.microsoft.com/office/word/2010/wordprocessingGroup" xmlns:wpi="http://schemas.microsoft.com/office/word/2010/wordprocessingInk" xmlns:wne="http://schemas.microsoft.com/office/word/2006/wordml" xmlns:wps="http://schemas.microsoft.com/office/word/2010/wordprocessingShape" mc:Ignorable="w14 w15 w16se w16cid wp14">
+<w:document xmlns:wpc="http://schemas.microsoft.com/office/word/2010/wordprocessingCanvas" xmlns:cx="http://schemas.microsoft.com/office/drawing/2014/chartex" xmlns:cx1="http://schemas.microsoft.com/office/drawing/2015/9/8/chartex" xmlns:cx2="http://schemas.microsoft.com/office/drawing/2015/10/21/chartex" xmlns:cx3="http://schemas.microsoft.com/office/drawing/2016/5/9/chartex" xmlns:cx4="http://schemas.microsoft.com/office/drawing/2016/5/10/chartex" xmlns:cx5="http://schemas.microsoft.com/office/drawing/2016/5/11/chartex" xmlns:cx6="http://schemas.microsoft.com/office/drawing/2016/5/12/chartex" xmlns:cx7="http://schemas.microsoft.com/office/drawing/2016/5/13/chartex" xmlns:cx8="http://schemas.microsoft.com/office/drawing/2016/5/14/chartex" xmlns:mc="http://schemas.openxmlformats.org/markup-compatibility/2006" xmlns:aink="http://schemas.microsoft.com/office/drawing/2016/ink" xmlns:am3d="http://schemas.microsoft.com/office/drawing/2017/model3d" xmlns:o="urn:schemas-microsoft-com:office:office" xmlns:r="http://schemas.openxmlformats.org/officeDocument/2006/relationships" xmlns:m="http://schemas.openxmlformats.org/officeDocument/2006/math" xmlns:v="urn:schemas-microsoft-com:vml" xmlns:wp14="http://schemas.microsoft.com/office/word/2010/wordprocessingDrawing" xmlns:wp="http://schemas.openxmlformats.org/drawingml/2006/wordprocessingDrawing" xmlns:w10="urn:schemas-microsoft-com:office:word" xmlns:w="http://schemas.openxmlformats.org/wordprocessingml/2006/main" xmlns:w14="http://schemas.microsoft.com/office/word/2010/wordml" xmlns:w15="http://schemas.microsoft.com/office/word/2012/wordml" xmlns:w16cex="http://schemas.microsoft.com/office/word/2018/wordml/cex" xmlns:w16cid="http://schemas.microsoft.com/office/word/2016/wordml/cid" xmlns:w16="http://schemas.microsoft.com/office/word/2018/wordml" xmlns:w16se="http://schemas.microsoft.com/office/word/2015/wordml/symex" xmlns:wpg="http://schemas.microsoft.com/office/word/2010/wordprocessingGroup" xmlns:wpi="http://schemas.microsoft.com/office/word/2010/wordprocessingInk" xmlns:wne="http://schemas.microsoft.com/office/word/2006/wordml" xmlns:wps="http://schemas.microsoft.com/office/word/2010/wordprocessingShape" mc:Ignorable="w14 w15 w16se w16cid w16 w16cex wp14">
   <w:background w:color="000000"/>
   <w:body>
     <w:tbl>
@@ -65,11 +65,19 @@
           <w:lang w:val="nl-NL"/>
         </w:rPr>
       </w:pPr>
+      <w:proofErr w:type="spellStart"/>
       <w:r>
         <w:rPr>
           <w:lang w:val="nl-NL"/>
         </w:rPr>
-        <w:t xml:space="preserve">Coloring is een analyse methode </w:t>
+        <w:t>Coloring</w:t>
+      </w:r>
+      <w:proofErr w:type="spellEnd"/>
+      <w:r>
+        <w:rPr>
+          <w:lang w:val="nl-NL"/>
+        </w:rPr>
+        <w:t xml:space="preserve"> is een analyse methode </w:t>
       </w:r>
     </w:p>
     <w:p>
@@ -117,7 +125,7 @@
           <w:noProof/>
         </w:rPr>
         <w:drawing>
-          <wp:inline distT="0" distB="0" distL="0" distR="0">
+          <wp:inline distT="0" distB="0" distL="0" distR="0" wp14:anchorId="487E32CF" wp14:editId="2C7013D4">
             <wp:extent cx="1361440" cy="1403985"/>
             <wp:effectExtent l="0" t="0" r="0" b="0"/>
             <wp:docPr id="1" name="Picture 1"/>
@@ -213,53 +221,140 @@
         <w:t>JJ</w:t>
       </w:r>
     </w:p>
+    <w:p/>
+    <w:p>
+      <w:r>
+        <w:t>-----</w:t>
+      </w:r>
+    </w:p>
+    <w:p/>
+    <w:p>
+      <w:r>
+        <w:t>Computer Language,</w:t>
+      </w:r>
+    </w:p>
+    <w:p>
+      <w:r>
+        <w:t>2009-01-27</w:t>
+      </w:r>
+    </w:p>
     <w:p>
       <w:r>
         <w:t xml:space="preserve"> </w:t>
       </w:r>
     </w:p>
+    <w:p>
+      <w:r>
+        <w:t>Just like in text code, coloring is not something mandatory, but darn handy anyway.</w:t>
+      </w:r>
+    </w:p>
+    <w:p>
+      <w:r>
+        <w:t xml:space="preserve"> </w:t>
+      </w:r>
+    </w:p>
+    <w:p>
+      <w:r>
+        <w:t>JJ</w:t>
+      </w:r>
+    </w:p>
     <w:p/>
     <w:p>
       <w:r>
-        <w:t>Computer Language,</w:t>
-      </w:r>
-    </w:p>
-    <w:p>
-      <w:r>
-        <w:t>2009-01-27</w:t>
-      </w:r>
-    </w:p>
-    <w:p>
+        <w:t>-----</w:t>
+      </w:r>
+    </w:p>
+    <w:p/>
+    <w:p>
+      <w:r>
+        <w:t>Originally from the Relationships chapter</w:t>
+      </w:r>
+      <w:r>
+        <w:t>:</w:t>
+      </w:r>
+    </w:p>
+    <w:p/>
+    <w:p>
+      <w:r>
+        <w:rPr>
+          <w:color w:val="FF0000"/>
+        </w:rPr>
+        <w:t>If*</w:t>
+      </w:r>
       <w:r>
         <w:t xml:space="preserve"> </w:t>
       </w:r>
-    </w:p>
-    <w:p>
-      <w:r>
-        <w:t>Just like in text code, coloring is not something mandatory, but darn handy anyway.</w:t>
-      </w:r>
-    </w:p>
-    <w:p>
+      <w:r>
+        <w:rPr>
+          <w:color w:val="FF0000"/>
+        </w:rPr>
+        <w:t>the*</w:t>
+      </w:r>
+      <w:r>
+        <w:t xml:space="preserve"> dashed lines do </w:t>
+      </w:r>
+      <w:r>
+        <w:rPr>
+          <w:color w:val="FF0000"/>
+        </w:rPr>
+        <w:t>not</w:t>
+      </w:r>
+      <w:r>
+        <w:rPr>
+          <w:color w:val="FF0000"/>
+        </w:rPr>
+        <w:t>*</w:t>
+      </w:r>
+      <w:r>
+        <w:t xml:space="preserve"> emphasize </w:t>
+      </w:r>
+      <w:r>
+        <w:rPr>
+          <w:color w:val="FF0000"/>
+        </w:rPr>
+        <w:t>the*</w:t>
+      </w:r>
+      <w:r>
+        <w:t xml:space="preserve"> classes and relationships enough, a coloring </w:t>
+      </w:r>
+      <w:r>
+        <w:rPr>
+          <w:color w:val="FF0000"/>
+        </w:rPr>
+        <w:t>could*</w:t>
+      </w:r>
+      <w:r>
+        <w:t xml:space="preserve"> be applied to </w:t>
+      </w:r>
+      <w:r>
+        <w:rPr>
+          <w:color w:val="FF0000"/>
+        </w:rPr>
+        <w:t>the*</w:t>
+      </w:r>
+      <w:r>
+        <w:t xml:space="preserve"> diagram, highlighting </w:t>
+      </w:r>
+      <w:r>
+        <w:rPr>
+          <w:color w:val="FF0000"/>
+        </w:rPr>
+        <w:t>all</w:t>
+      </w:r>
       <w:r>
         <w:t xml:space="preserve"> </w:t>
       </w:r>
-    </w:p>
-    <w:p>
-      <w:r>
-        <w:t>JJ</w:t>
+      <w:r>
+        <w:rPr>
+          <w:color w:val="FF0000"/>
+        </w:rPr>
+        <w:t>the*</w:t>
+      </w:r>
+      <w:r>
+        <w:t xml:space="preserve"> classes and their relationships to other classes.</w:t>
       </w:r>
     </w:p>
     <w:p/>
-    <w:p/>
-    <w:p>
-      <w:r>
-        <w:t>Originally from the Relationships chapter</w:t>
-      </w:r>
-      <w:r>
-        <w:t>:</w:t>
-      </w:r>
-    </w:p>
-    <w:p/>
     <w:p>
       <w:r>
         <w:rPr>
@@ -274,10 +369,19 @@
         <w:rPr>
           <w:color w:val="FF0000"/>
         </w:rPr>
+        <w:t>just</w:t>
+      </w:r>
+      <w:r>
+        <w:t xml:space="preserve"> </w:t>
+      </w:r>
+      <w:r>
+        <w:rPr>
+          <w:color w:val="FF0000"/>
+        </w:rPr>
         <w:t>the*</w:t>
       </w:r>
       <w:r>
-        <w:t xml:space="preserve"> dashed lines do </w:t>
+        <w:t xml:space="preserve"> use of dashed lines does </w:t>
       </w:r>
       <w:r>
         <w:rPr>
@@ -311,101 +415,6 @@
       </w:r>
       <w:r>
         <w:t xml:space="preserve"> be applied to </w:t>
-      </w:r>
-      <w:r>
-        <w:rPr>
-          <w:color w:val="FF0000"/>
-        </w:rPr>
-        <w:t>the*</w:t>
-      </w:r>
-      <w:r>
-        <w:t xml:space="preserve"> diagram, highlighting </w:t>
-      </w:r>
-      <w:r>
-        <w:rPr>
-          <w:color w:val="FF0000"/>
-        </w:rPr>
-        <w:t>all</w:t>
-      </w:r>
-      <w:r>
-        <w:t xml:space="preserve"> </w:t>
-      </w:r>
-      <w:r>
-        <w:rPr>
-          <w:color w:val="FF0000"/>
-        </w:rPr>
-        <w:t>the*</w:t>
-      </w:r>
-      <w:r>
-        <w:t xml:space="preserve"> classes and their relationships to other classes.</w:t>
-      </w:r>
-    </w:p>
-    <w:p/>
-    <w:p>
-      <w:r>
-        <w:rPr>
-          <w:color w:val="FF0000"/>
-        </w:rPr>
-        <w:t>If*</w:t>
-      </w:r>
-      <w:r>
-        <w:t xml:space="preserve"> </w:t>
-      </w:r>
-      <w:r>
-        <w:rPr>
-          <w:color w:val="FF0000"/>
-        </w:rPr>
-        <w:t>just</w:t>
-      </w:r>
-      <w:r>
-        <w:t xml:space="preserve"> </w:t>
-      </w:r>
-      <w:r>
-        <w:rPr>
-          <w:color w:val="FF0000"/>
-        </w:rPr>
-        <w:t>the*</w:t>
-      </w:r>
-      <w:r>
-        <w:t xml:space="preserve"> use of dashed lines does </w:t>
-      </w:r>
-      <w:r>
-        <w:rPr>
-          <w:color w:val="FF0000"/>
-        </w:rPr>
-        <w:t>not</w:t>
-      </w:r>
-      <w:r>
-        <w:rPr>
-          <w:color w:val="FF0000"/>
-        </w:rPr>
-        <w:t>*</w:t>
-      </w:r>
-      <w:r>
-        <w:t xml:space="preserve"> emphasize </w:t>
-      </w:r>
-      <w:r>
-        <w:rPr>
-          <w:color w:val="FF0000"/>
-        </w:rPr>
-        <w:t>the*</w:t>
-      </w:r>
-      <w:r>
-        <w:t xml:space="preserve"> classes and relationships enough, a coloring </w:t>
-      </w:r>
-      <w:r>
-        <w:rPr>
-          <w:color w:val="FF0000"/>
-        </w:rPr>
-        <w:t>could*</w:t>
-      </w:r>
-      <w:r>
-        <w:t xml:space="preserve"> be applied </w:t>
-      </w:r>
-      <w:bookmarkStart w:id="0" w:name="_GoBack"/>
-      <w:bookmarkEnd w:id="0"/>
-      <w:r>
-        <w:t xml:space="preserve">to </w:t>
       </w:r>
       <w:r>
         <w:rPr>
@@ -454,7 +463,7 @@
 </file>
 
 <file path=word/numbering.xml><?xml version="1.0" encoding="utf-8"?>
-<w:numbering xmlns:wpc="http://schemas.microsoft.com/office/word/2010/wordprocessingCanvas" xmlns:cx="http://schemas.microsoft.com/office/drawing/2014/chartex" xmlns:cx1="http://schemas.microsoft.com/office/drawing/2015/9/8/chartex" xmlns:cx2="http://schemas.microsoft.com/office/drawing/2015/10/21/chartex" xmlns:cx3="http://schemas.microsoft.com/office/drawing/2016/5/9/chartex" xmlns:cx4="http://schemas.microsoft.com/office/drawing/2016/5/10/chartex" xmlns:cx5="http://schemas.microsoft.com/office/drawing/2016/5/11/chartex" xmlns:cx6="http://schemas.microsoft.com/office/drawing/2016/5/12/chartex" xmlns:cx7="http://schemas.microsoft.com/office/drawing/2016/5/13/chartex" xmlns:cx8="http://schemas.microsoft.com/office/drawing/2016/5/14/chartex" xmlns:mc="http://schemas.openxmlformats.org/markup-compatibility/2006" xmlns:aink="http://schemas.microsoft.com/office/drawing/2016/ink" xmlns:am3d="http://schemas.microsoft.com/office/drawing/2017/model3d" xmlns:o="urn:schemas-microsoft-com:office:office" xmlns:r="http://schemas.openxmlformats.org/officeDocument/2006/relationships" xmlns:m="http://schemas.openxmlformats.org/officeDocument/2006/math" xmlns:v="urn:schemas-microsoft-com:vml" xmlns:wp14="http://schemas.microsoft.com/office/word/2010/wordprocessingDrawing" xmlns:wp="http://schemas.openxmlformats.org/drawingml/2006/wordprocessingDrawing" xmlns:w10="urn:schemas-microsoft-com:office:word" xmlns:w="http://schemas.openxmlformats.org/wordprocessingml/2006/main" xmlns:w14="http://schemas.microsoft.com/office/word/2010/wordml" xmlns:w15="http://schemas.microsoft.com/office/word/2012/wordml" xmlns:w16cid="http://schemas.microsoft.com/office/word/2016/wordml/cid" xmlns:w16se="http://schemas.microsoft.com/office/word/2015/wordml/symex" xmlns:wpg="http://schemas.microsoft.com/office/word/2010/wordprocessingGroup" xmlns:wpi="http://schemas.microsoft.com/office/word/2010/wordprocessingInk" xmlns:wne="http://schemas.microsoft.com/office/word/2006/wordml" xmlns:wps="http://schemas.microsoft.com/office/word/2010/wordprocessingShape" mc:Ignorable="w14 w15 w16se w16cid wp14">
+<w:numbering xmlns:wpc="http://schemas.microsoft.com/office/word/2010/wordprocessingCanvas" xmlns:cx="http://schemas.microsoft.com/office/drawing/2014/chartex" xmlns:cx1="http://schemas.microsoft.com/office/drawing/2015/9/8/chartex" xmlns:cx2="http://schemas.microsoft.com/office/drawing/2015/10/21/chartex" xmlns:cx3="http://schemas.microsoft.com/office/drawing/2016/5/9/chartex" xmlns:cx4="http://schemas.microsoft.com/office/drawing/2016/5/10/chartex" xmlns:cx5="http://schemas.microsoft.com/office/drawing/2016/5/11/chartex" xmlns:cx6="http://schemas.microsoft.com/office/drawing/2016/5/12/chartex" xmlns:cx7="http://schemas.microsoft.com/office/drawing/2016/5/13/chartex" xmlns:cx8="http://schemas.microsoft.com/office/drawing/2016/5/14/chartex" xmlns:mc="http://schemas.openxmlformats.org/markup-compatibility/2006" xmlns:aink="http://schemas.microsoft.com/office/drawing/2016/ink" xmlns:am3d="http://schemas.microsoft.com/office/drawing/2017/model3d" xmlns:o="urn:schemas-microsoft-com:office:office" xmlns:r="http://schemas.openxmlformats.org/officeDocument/2006/relationships" xmlns:m="http://schemas.openxmlformats.org/officeDocument/2006/math" xmlns:v="urn:schemas-microsoft-com:vml" xmlns:wp14="http://schemas.microsoft.com/office/word/2010/wordprocessingDrawing" xmlns:wp="http://schemas.openxmlformats.org/drawingml/2006/wordprocessingDrawing" xmlns:w10="urn:schemas-microsoft-com:office:word" xmlns:w="http://schemas.openxmlformats.org/wordprocessingml/2006/main" xmlns:w14="http://schemas.microsoft.com/office/word/2010/wordml" xmlns:w15="http://schemas.microsoft.com/office/word/2012/wordml" xmlns:w16cex="http://schemas.microsoft.com/office/word/2018/wordml/cex" xmlns:w16cid="http://schemas.microsoft.com/office/word/2016/wordml/cid" xmlns:w16="http://schemas.microsoft.com/office/word/2018/wordml" xmlns:w16se="http://schemas.microsoft.com/office/word/2015/wordml/symex" xmlns:wpg="http://schemas.microsoft.com/office/word/2010/wordprocessingGroup" xmlns:wpi="http://schemas.microsoft.com/office/word/2010/wordprocessingInk" xmlns:wne="http://schemas.microsoft.com/office/word/2006/wordml" xmlns:wps="http://schemas.microsoft.com/office/word/2010/wordprocessingShape" mc:Ignorable="w14 w15 w16se w16cid w16 w16cex wp14">
   <w:abstractNum w:abstractNumId="0" w15:restartNumberingAfterBreak="0">
     <w:nsid w:val="FFFFFF7C"/>
     <w:multiLevelType w:val="singleLevel"/>
@@ -674,7 +683,7 @@
 </file>
 
 <file path=word/styles.xml><?xml version="1.0" encoding="utf-8"?>
-<w:styles xmlns:mc="http://schemas.openxmlformats.org/markup-compatibility/2006" xmlns:r="http://schemas.openxmlformats.org/officeDocument/2006/relationships" xmlns:w="http://schemas.openxmlformats.org/wordprocessingml/2006/main" xmlns:w14="http://schemas.microsoft.com/office/word/2010/wordml" xmlns:w15="http://schemas.microsoft.com/office/word/2012/wordml" xmlns:w16cid="http://schemas.microsoft.com/office/word/2016/wordml/cid" xmlns:w16se="http://schemas.microsoft.com/office/word/2015/wordml/symex" mc:Ignorable="w14 w15 w16se w16cid">
+<w:styles xmlns:mc="http://schemas.openxmlformats.org/markup-compatibility/2006" xmlns:r="http://schemas.openxmlformats.org/officeDocument/2006/relationships" xmlns:w="http://schemas.openxmlformats.org/wordprocessingml/2006/main" xmlns:w14="http://schemas.microsoft.com/office/word/2010/wordml" xmlns:w15="http://schemas.microsoft.com/office/word/2012/wordml" xmlns:w16cex="http://schemas.microsoft.com/office/word/2018/wordml/cex" xmlns:w16cid="http://schemas.microsoft.com/office/word/2016/wordml/cid" xmlns:w16="http://schemas.microsoft.com/office/word/2018/wordml" xmlns:w16se="http://schemas.microsoft.com/office/word/2015/wordml/symex" mc:Ignorable="w14 w15 w16se w16cid w16 w16cex">
   <w:docDefaults>
     <w:rPrDefault>
       <w:rPr>
@@ -1065,7 +1074,7 @@
   <w:style w:type="paragraph" w:default="1" w:styleId="Normal">
     <w:name w:val="Normal"/>
     <w:qFormat/>
-    <w:rsid w:val="003271FC"/>
+    <w:rsid w:val="00D157AB"/>
     <w:pPr>
       <w:ind w:left="567"/>
     </w:pPr>

</xml_diff>